<commit_message>
Added PDF versions of presentation and programme
</commit_message>
<xml_diff>
--- a/wiserd-social-network-analysis-programme.docx
+++ b/wiserd-social-network-analysis-programme.docx
@@ -104,7 +104,7 @@
         <w:jc w:val="center"/>
       </w:pPr>
       <w:r>
-        <w:t>Wednesday 29</w:t>
+        <w:t>Wednesday 06</w:t>
       </w:r>
       <w:r>
         <w:rPr>
@@ -113,7 +113,13 @@
         <w:t>th</w:t>
       </w:r>
       <w:r>
-        <w:t xml:space="preserve"> September 2021, Wednesday 06</w:t>
+        <w:t xml:space="preserve"> October 2021</w:t>
+      </w:r>
+      <w:r>
+        <w:t xml:space="preserve">, </w:t>
+      </w:r>
+      <w:r>
+        <w:t>Wednesday 13</w:t>
       </w:r>
       <w:r>
         <w:rPr>
@@ -202,6 +208,114 @@
     </w:p>
     <w:p>
       <w:r>
+        <w:t>09:30-09:45</w:t>
+      </w:r>
+      <w:r>
+        <w:tab/>
+        <w:t>Welcome</w:t>
+      </w:r>
+    </w:p>
+    <w:p>
+      <w:r>
+        <w:t>09:45-10:30</w:t>
+      </w:r>
+      <w:r>
+        <w:tab/>
+        <w:t>Fundamentals of Social Network Analysis I</w:t>
+      </w:r>
+    </w:p>
+    <w:p>
+      <w:r>
+        <w:t>10:30-10:45</w:t>
+      </w:r>
+      <w:r>
+        <w:tab/>
+        <w:t>Tea Break</w:t>
+      </w:r>
+    </w:p>
+    <w:p>
+      <w:r>
+        <w:t>10:45-11:30</w:t>
+      </w:r>
+      <w:r>
+        <w:tab/>
+        <w:t xml:space="preserve"> Fundamentals of Social Network Analysis II</w:t>
+      </w:r>
+    </w:p>
+    <w:p>
+      <w:r>
+        <w:t>11:30-12:00</w:t>
+      </w:r>
+      <w:r>
+        <w:tab/>
+        <w:t>Tea Break</w:t>
+      </w:r>
+    </w:p>
+    <w:p>
+      <w:r>
+        <w:t>12:00-12:45</w:t>
+      </w:r>
+      <w:r>
+        <w:tab/>
+        <w:t>Practical Demonstration</w:t>
+      </w:r>
+    </w:p>
+    <w:p>
+      <w:r>
+        <w:t>12:45-13:00</w:t>
+      </w:r>
+      <w:r>
+        <w:tab/>
+        <w:t>Conclusions and Reflections</w:t>
+      </w:r>
+    </w:p>
+    <w:p/>
+    <w:p>
+      <w:pPr>
+        <w:rPr>
+          <w:i/>
+        </w:rPr>
+      </w:pPr>
+      <w:r>
+        <w:rPr>
+          <w:i/>
+        </w:rPr>
+        <w:t xml:space="preserve">Wednesday </w:t>
+      </w:r>
+      <w:r>
+        <w:rPr>
+          <w:i/>
+        </w:rPr>
+        <w:t>13</w:t>
+      </w:r>
+      <w:r>
+        <w:rPr>
+          <w:i/>
+          <w:vertAlign w:val="superscript"/>
+        </w:rPr>
+        <w:t>th</w:t>
+      </w:r>
+      <w:r>
+        <w:rPr>
+          <w:i/>
+        </w:rPr>
+        <w:t xml:space="preserve"> </w:t>
+      </w:r>
+      <w:r>
+        <w:rPr>
+          <w:i/>
+        </w:rPr>
+        <w:t>October</w:t>
+      </w:r>
+      <w:r>
+        <w:rPr>
+          <w:i/>
+        </w:rPr>
+        <w:t xml:space="preserve"> 2021</w:t>
+      </w:r>
+    </w:p>
+    <w:p>
+      <w:r>
         <w:t>09:30-09:40</w:t>
       </w:r>
       <w:r>
@@ -211,16 +325,33 @@
     </w:p>
     <w:p>
       <w:r>
-        <w:t>09:40-10:30</w:t>
-      </w:r>
-      <w:r>
-        <w:tab/>
-        <w:t>Fundamentals of Social Network Analysis</w:t>
-      </w:r>
-    </w:p>
-    <w:p>
-      <w:r>
-        <w:t>10:30-10:45</w:t>
+        <w:t>09:40-10:</w:t>
+      </w:r>
+      <w:r>
+        <w:t>30</w:t>
+      </w:r>
+      <w:r>
+        <w:tab/>
+      </w:r>
+      <w:r>
+        <w:t>Working with</w:t>
+      </w:r>
+      <w:r>
+        <w:t xml:space="preserve"> Social Network Data</w:t>
+      </w:r>
+    </w:p>
+    <w:p>
+      <w:r>
+        <w:t>10:</w:t>
+      </w:r>
+      <w:r>
+        <w:t>30</w:t>
+      </w:r>
+      <w:r>
+        <w:t>-10:</w:t>
+      </w:r>
+      <w:r>
+        <w:t>45</w:t>
       </w:r>
       <w:r>
         <w:tab/>
@@ -229,97 +360,13 @@
     </w:p>
     <w:p>
       <w:r>
-        <w:t>10:45-11:30</w:t>
-      </w:r>
-      <w:r>
-        <w:tab/>
-        <w:t>Practical Demonstration</w:t>
-      </w:r>
-    </w:p>
-    <w:p>
-      <w:r>
-        <w:t>11:30-12:00</w:t>
-      </w:r>
-      <w:r>
-        <w:tab/>
-        <w:t>Tea Break</w:t>
-      </w:r>
-    </w:p>
-    <w:p>
-      <w:r>
-        <w:t>12:00-12:45</w:t>
-      </w:r>
-      <w:r>
-        <w:tab/>
-        <w:t>Working with Social Network Data</w:t>
-      </w:r>
-    </w:p>
-    <w:p>
-      <w:r>
-        <w:t>12:45-13:00</w:t>
-      </w:r>
-      <w:r>
-        <w:tab/>
-        <w:t>Conclusions and Reflections</w:t>
-      </w:r>
-    </w:p>
-    <w:p/>
-    <w:p>
-      <w:pPr>
-        <w:rPr>
-          <w:i/>
-        </w:rPr>
-      </w:pPr>
-      <w:r>
-        <w:rPr>
-          <w:i/>
-        </w:rPr>
-        <w:t xml:space="preserve">Wednesday </w:t>
-      </w:r>
-      <w:r>
-        <w:rPr>
-          <w:i/>
-        </w:rPr>
-        <w:t>13</w:t>
-      </w:r>
-      <w:r>
-        <w:rPr>
-          <w:i/>
-          <w:vertAlign w:val="superscript"/>
-        </w:rPr>
-        <w:t>th</w:t>
-      </w:r>
-      <w:r>
-        <w:rPr>
-          <w:i/>
-        </w:rPr>
-        <w:t xml:space="preserve"> </w:t>
-      </w:r>
-      <w:r>
-        <w:rPr>
-          <w:i/>
-        </w:rPr>
-        <w:t>October</w:t>
-      </w:r>
-      <w:r>
-        <w:rPr>
-          <w:i/>
-        </w:rPr>
-        <w:t xml:space="preserve"> 2021</w:t>
-      </w:r>
-    </w:p>
-    <w:p>
-      <w:r>
-        <w:t>09:30-09:40</w:t>
-      </w:r>
-      <w:r>
-        <w:tab/>
-        <w:t>Welcome</w:t>
-      </w:r>
-    </w:p>
-    <w:p>
-      <w:r>
-        <w:t>09:40-10:</w:t>
+        <w:t>10:</w:t>
+      </w:r>
+      <w:r>
+        <w:t>45</w:t>
+      </w:r>
+      <w:r>
+        <w:t>-11:</w:t>
       </w:r>
       <w:r>
         <w:t>30</w:t>
@@ -336,80 +383,51 @@
     </w:p>
     <w:p>
       <w:r>
-        <w:t>10:</w:t>
+        <w:t>11:</w:t>
       </w:r>
       <w:r>
         <w:t>30</w:t>
       </w:r>
       <w:r>
-        <w:t>-10:</w:t>
+        <w:t>-</w:t>
+      </w:r>
+      <w:r>
+        <w:t>11:</w:t>
       </w:r>
       <w:r>
         <w:t>45</w:t>
       </w:r>
       <w:r>
         <w:tab/>
-        <w:t>Tea Break</w:t>
-      </w:r>
-    </w:p>
-    <w:p>
-      <w:r>
-        <w:t>10:</w:t>
+      </w:r>
+      <w:r>
+        <w:t>Tea</w:t>
+      </w:r>
+      <w:r>
+        <w:t xml:space="preserve"> Break</w:t>
+      </w:r>
+    </w:p>
+    <w:p>
+      <w:r>
+        <w:t>11:</w:t>
       </w:r>
       <w:r>
         <w:t>45</w:t>
-      </w:r>
-      <w:r>
-        <w:t>-11:</w:t>
-      </w:r>
-      <w:r>
-        <w:t>15</w:t>
-      </w:r>
-      <w:r>
-        <w:tab/>
-      </w:r>
-      <w:r>
-        <w:t>Analysing Social Network Data</w:t>
-      </w:r>
-      <w:r>
-        <w:t xml:space="preserve"> II</w:t>
-      </w:r>
-    </w:p>
-    <w:p>
-      <w:r>
-        <w:t>11:15-</w:t>
-      </w:r>
-      <w:r>
-        <w:t>11:30</w:t>
-      </w:r>
-      <w:r>
-        <w:tab/>
-      </w:r>
-      <w:r>
-        <w:t>Tea</w:t>
-      </w:r>
-      <w:r>
-        <w:t xml:space="preserve"> Break</w:t>
-      </w:r>
-    </w:p>
-    <w:p>
-      <w:r>
-        <w:t>11:30</w:t>
-      </w:r>
-      <w:r>
-        <w:t>-</w:t>
-      </w:r>
-      <w:r>
-        <w:t>12:45</w:t>
-      </w:r>
-      <w:r>
-        <w:tab/>
-      </w:r>
-      <w:r>
-        <w:t>Personal Project</w:t>
       </w:r>
       <w:bookmarkStart w:id="0" w:name="_GoBack"/>
       <w:bookmarkEnd w:id="0"/>
+      <w:r>
+        <w:t>-</w:t>
+      </w:r>
+      <w:r>
+        <w:t>12:45</w:t>
+      </w:r>
+      <w:r>
+        <w:tab/>
+      </w:r>
+      <w:r>
+        <w:t>Personal Project</w:t>
+      </w:r>
     </w:p>
     <w:p>
       <w:r>

</xml_diff>